<commit_message>
Code updates perfect code running
</commit_message>
<xml_diff>
--- a/docassemble/RepairDemandLetter/data/templates/Form_10_-_Repair_Demand_Letter.docx
+++ b/docassemble/RepairDemandLetter/data/templates/Form_10_-_Repair_Demand_Letter.docx
@@ -212,60 +212,70 @@
         </w:rPr>
         <w:t xml:space="preserve"> </w:t>
       </w:r>
+      <w:proofErr w:type="spellStart"/>
       <w:r>
         <w:rPr>
           <w:rFonts w:ascii="Times New Roman" w:hAnsi="Times New Roman" w:cs="Times New Roman"/>
         </w:rPr>
         <w:t>other_parties</w:t>
       </w:r>
-      <w:r>
-        <w:rPr>
-          <w:rFonts w:ascii="Times New Roman" w:hAnsi="Times New Roman" w:cs="Times New Roman"/>
-        </w:rPr>
-        <w:t xml:space="preserve"> </w:t>
-      </w:r>
-      <w:r>
-        <w:rPr>
-          <w:rFonts w:ascii="Times New Roman" w:hAnsi="Times New Roman" w:cs="Times New Roman"/>
-        </w:rPr>
-        <w:t>}</w:t>
-      </w:r>
-      <w:r>
-        <w:rPr>
-          <w:rFonts w:ascii="Times New Roman" w:hAnsi="Times New Roman" w:cs="Times New Roman"/>
-        </w:rPr>
-        <w:t>}</w:t>
-      </w:r>
-    </w:p>
-    <w:p>
-      <w:pPr>
-        <w:rPr>
-          <w:rFonts w:ascii="Times New Roman" w:hAnsi="Times New Roman" w:cs="Times New Roman"/>
-        </w:rPr>
-      </w:pPr>
-      <w:r>
-        <w:rPr>
-          <w:rFonts w:ascii="Times New Roman" w:hAnsi="Times New Roman" w:cs="Times New Roman"/>
-        </w:rPr>
-        <w:t>{</w:t>
-      </w:r>
-      <w:r>
-        <w:rPr>
-          <w:rFonts w:ascii="Times New Roman" w:hAnsi="Times New Roman" w:cs="Times New Roman"/>
-        </w:rPr>
-        <w:t>{</w:t>
-      </w:r>
-      <w:r>
-        <w:rPr>
-          <w:rFonts w:ascii="Times New Roman" w:hAnsi="Times New Roman" w:cs="Times New Roman"/>
-        </w:rPr>
-        <w:t xml:space="preserve"> </w:t>
-      </w:r>
-      <w:r>
-        <w:rPr>
-          <w:rFonts w:ascii="Times New Roman" w:hAnsi="Times New Roman" w:cs="Times New Roman"/>
-        </w:rPr>
-        <w:t>other_parties[0]</w:t>
+      <w:proofErr w:type="spellEnd"/>
+      <w:r>
+        <w:rPr>
+          <w:rFonts w:ascii="Times New Roman" w:hAnsi="Times New Roman" w:cs="Times New Roman"/>
+        </w:rPr>
+        <w:t xml:space="preserve"> </w:t>
+      </w:r>
+      <w:r>
+        <w:rPr>
+          <w:rFonts w:ascii="Times New Roman" w:hAnsi="Times New Roman" w:cs="Times New Roman"/>
+        </w:rPr>
+        <w:t>}</w:t>
+      </w:r>
+      <w:r>
+        <w:rPr>
+          <w:rFonts w:ascii="Times New Roman" w:hAnsi="Times New Roman" w:cs="Times New Roman"/>
+        </w:rPr>
+        <w:t>}</w:t>
+      </w:r>
+    </w:p>
+    <w:p>
+      <w:pPr>
+        <w:rPr>
+          <w:rFonts w:ascii="Times New Roman" w:hAnsi="Times New Roman" w:cs="Times New Roman"/>
+        </w:rPr>
+      </w:pPr>
+      <w:r>
+        <w:rPr>
+          <w:rFonts w:ascii="Times New Roman" w:hAnsi="Times New Roman" w:cs="Times New Roman"/>
+        </w:rPr>
+        <w:t>{</w:t>
+      </w:r>
+      <w:r>
+        <w:rPr>
+          <w:rFonts w:ascii="Times New Roman" w:hAnsi="Times New Roman" w:cs="Times New Roman"/>
+        </w:rPr>
+        <w:t>{</w:t>
+      </w:r>
+      <w:r>
+        <w:rPr>
+          <w:rFonts w:ascii="Times New Roman" w:hAnsi="Times New Roman" w:cs="Times New Roman"/>
+        </w:rPr>
+        <w:t xml:space="preserve"> </w:t>
+      </w:r>
+      <w:proofErr w:type="spellStart"/>
+      <w:r>
+        <w:rPr>
+          <w:rFonts w:ascii="Times New Roman" w:hAnsi="Times New Roman" w:cs="Times New Roman"/>
+        </w:rPr>
+        <w:t>other_parties</w:t>
+      </w:r>
+      <w:proofErr w:type="spellEnd"/>
+      <w:r>
+        <w:rPr>
+          <w:rFonts w:ascii="Times New Roman" w:hAnsi="Times New Roman" w:cs="Times New Roman"/>
+        </w:rPr>
+        <w:t>[0]</w:t>
       </w:r>
       <w:r>
         <w:rPr>
@@ -359,6 +369,7 @@
         </w:rPr>
         <w:t xml:space="preserve"> </w:t>
       </w:r>
+      <w:proofErr w:type="spellStart"/>
       <w:r>
         <w:rPr>
           <w:rFonts w:ascii="Times New Roman" w:hAnsi="Times New Roman" w:cs="Times New Roman"/>
@@ -377,6 +388,7 @@
         </w:rPr>
         <w:t>ies</w:t>
       </w:r>
+      <w:proofErr w:type="spellEnd"/>
       <w:r>
         <w:rPr>
           <w:rFonts w:ascii="Times New Roman" w:hAnsi="Times New Roman" w:cs="Times New Roman"/>
@@ -463,7 +475,14 @@
         <w:rPr>
           <w:rFonts w:ascii="Times New Roman" w:hAnsi="Times New Roman" w:cs="Times New Roman"/>
         </w:rPr>
-        <w:t>[0].address</w:t>
+        <w:t>[0].</w:t>
+      </w:r>
+      <w:proofErr w:type="spellStart"/>
+      <w:r>
+        <w:rPr>
+          <w:rFonts w:ascii="Times New Roman" w:hAnsi="Times New Roman" w:cs="Times New Roman"/>
+        </w:rPr>
+        <w:t>address</w:t>
       </w:r>
       <w:r>
         <w:rPr>
@@ -475,7 +494,20 @@
         <w:rPr>
           <w:rFonts w:ascii="Times New Roman" w:hAnsi="Times New Roman" w:cs="Times New Roman"/>
         </w:rPr>
-        <w:t>on_line_one</w:t>
+        <w:t>on_one</w:t>
+      </w:r>
+      <w:r>
+        <w:rPr>
+          <w:rFonts w:ascii="Times New Roman" w:hAnsi="Times New Roman" w:cs="Times New Roman"/>
+        </w:rPr>
+        <w:t>_line</w:t>
+      </w:r>
+      <w:proofErr w:type="spellEnd"/>
+      <w:r>
+        <w:rPr>
+          <w:rFonts w:ascii="Times New Roman" w:hAnsi="Times New Roman" w:cs="Times New Roman"/>
+        </w:rPr>
+        <w:t>()</w:t>
       </w:r>
       <w:r>
         <w:rPr>
@@ -507,6 +539,7 @@
         </w:rPr>
         <w:t xml:space="preserve"> </w:t>
       </w:r>
+      <w:proofErr w:type="spellStart"/>
       <w:r>
         <w:rPr>
           <w:rFonts w:ascii="Times New Roman" w:hAnsi="Times New Roman" w:cs="Times New Roman"/>
@@ -531,6 +564,7 @@
         </w:rPr>
         <w:t>date</w:t>
       </w:r>
+      <w:proofErr w:type="spellEnd"/>
       <w:r>
         <w:rPr>
           <w:rFonts w:ascii="Times New Roman" w:hAnsi="Times New Roman" w:cs="Times New Roman"/>
@@ -621,12 +655,14 @@
         </w:rPr>
         <w:t xml:space="preserve"> </w:t>
       </w:r>
+      <w:proofErr w:type="spellStart"/>
       <w:r>
         <w:rPr>
           <w:rFonts w:ascii="Times New Roman" w:hAnsi="Times New Roman" w:cs="Times New Roman"/>
         </w:rPr>
         <w:t>repair_notice</w:t>
       </w:r>
+      <w:proofErr w:type="spellEnd"/>
       <w:r>
         <w:rPr>
           <w:rFonts w:ascii="Times New Roman" w:hAnsi="Times New Roman" w:cs="Times New Roman"/>
@@ -778,7 +814,21 @@
         <w:rPr>
           <w:rFonts w:ascii="Times New Roman" w:hAnsi="Times New Roman" w:cs="Times New Roman"/>
         </w:rPr>
-        <w:t xml:space="preserve">{%p endfor %} </w:t>
+        <w:t xml:space="preserve">{%p </w:t>
+      </w:r>
+      <w:proofErr w:type="spellStart"/>
+      <w:r>
+        <w:rPr>
+          <w:rFonts w:ascii="Times New Roman" w:hAnsi="Times New Roman" w:cs="Times New Roman"/>
+        </w:rPr>
+        <w:t>endfor</w:t>
+      </w:r>
+      <w:proofErr w:type="spellEnd"/>
+      <w:r>
+        <w:rPr>
+          <w:rFonts w:ascii="Times New Roman" w:hAnsi="Times New Roman" w:cs="Times New Roman"/>
+        </w:rPr>
+        <w:t xml:space="preserve"> %} </w:t>
       </w:r>
     </w:p>
     <w:p>
@@ -818,11 +868,24 @@
         </w:rPr>
         <w:t xml:space="preserve"> </w:t>
       </w:r>
-      <w:r>
-        <w:rPr>
-          <w:rFonts w:ascii="Times New Roman" w:hAnsi="Times New Roman" w:cs="Times New Roman"/>
-        </w:rPr>
-        <w:t>issue_</w:t>
+      <w:proofErr w:type="spellStart"/>
+      <w:r>
+        <w:rPr>
+          <w:rFonts w:ascii="Times New Roman" w:hAnsi="Times New Roman" w:cs="Times New Roman"/>
+        </w:rPr>
+        <w:t>issue</w:t>
+      </w:r>
+      <w:r>
+        <w:rPr>
+          <w:rFonts w:ascii="Times New Roman" w:hAnsi="Times New Roman" w:cs="Times New Roman"/>
+        </w:rPr>
+        <w:t>s</w:t>
+      </w:r>
+      <w:r>
+        <w:rPr>
+          <w:rFonts w:ascii="Times New Roman" w:hAnsi="Times New Roman" w:cs="Times New Roman"/>
+        </w:rPr>
+        <w:t>_</w:t>
       </w:r>
       <w:r>
         <w:rPr>
@@ -830,6 +893,7 @@
         </w:rPr>
         <w:t>experience</w:t>
       </w:r>
+      <w:proofErr w:type="spellEnd"/>
       <w:r>
         <w:rPr>
           <w:rFonts w:ascii="Times New Roman" w:hAnsi="Times New Roman" w:cs="Times New Roman"/>

</xml_diff>

<commit_message>
Additions and Subtractions to interview
</commit_message>
<xml_diff>
--- a/docassemble/RepairDemandLetter/data/templates/Form_10_-_Repair_Demand_Letter.docx
+++ b/docassemble/RepairDemandLetter/data/templates/Form_10_-_Repair_Demand_Letter.docx
@@ -9,23 +9,31 @@
           <w:rFonts w:ascii="Times New Roman" w:hAnsi="Times New Roman" w:cs="Times New Roman"/>
         </w:rPr>
       </w:pPr>
-      <w:r>
-        <w:rPr>
-          <w:rFonts w:ascii="Times New Roman" w:hAnsi="Times New Roman" w:cs="Times New Roman"/>
-        </w:rPr>
-        <w:t>{</w:t>
-      </w:r>
-      <w:r>
-        <w:rPr>
-          <w:rFonts w:ascii="Times New Roman" w:hAnsi="Times New Roman" w:cs="Times New Roman"/>
-        </w:rPr>
-        <w:t>{</w:t>
-      </w:r>
-      <w:r>
-        <w:rPr>
-          <w:rFonts w:ascii="Times New Roman" w:hAnsi="Times New Roman" w:cs="Times New Roman"/>
-        </w:rPr>
-        <w:t xml:space="preserve"> today() </w:t>
+      <w:proofErr w:type="gramStart"/>
+      <w:r>
+        <w:rPr>
+          <w:rFonts w:ascii="Times New Roman" w:hAnsi="Times New Roman" w:cs="Times New Roman"/>
+        </w:rPr>
+        <w:t>{</w:t>
+      </w:r>
+      <w:r>
+        <w:rPr>
+          <w:rFonts w:ascii="Times New Roman" w:hAnsi="Times New Roman" w:cs="Times New Roman"/>
+        </w:rPr>
+        <w:t>{</w:t>
+      </w:r>
+      <w:r>
+        <w:rPr>
+          <w:rFonts w:ascii="Times New Roman" w:hAnsi="Times New Roman" w:cs="Times New Roman"/>
+        </w:rPr>
+        <w:t xml:space="preserve"> today</w:t>
+      </w:r>
+      <w:proofErr w:type="gramEnd"/>
+      <w:r>
+        <w:rPr>
+          <w:rFonts w:ascii="Times New Roman" w:hAnsi="Times New Roman" w:cs="Times New Roman"/>
+        </w:rPr>
+        <w:t xml:space="preserve">() </w:t>
       </w:r>
       <w:r>
         <w:rPr>
@@ -53,6 +61,7 @@
           <w:rFonts w:ascii="Times New Roman" w:hAnsi="Times New Roman" w:cs="Times New Roman"/>
         </w:rPr>
       </w:pPr>
+      <w:proofErr w:type="gramStart"/>
       <w:r>
         <w:rPr>
           <w:rFonts w:ascii="Times New Roman" w:hAnsi="Times New Roman" w:cs="Times New Roman"/>
@@ -83,6 +92,7 @@
         </w:rPr>
         <w:t>s</w:t>
       </w:r>
+      <w:proofErr w:type="gramEnd"/>
       <w:r>
         <w:rPr>
           <w:rFonts w:ascii="Times New Roman" w:hAnsi="Times New Roman" w:cs="Times New Roman"/>
@@ -114,6 +124,7 @@
           <w:rFonts w:ascii="Times New Roman" w:hAnsi="Times New Roman" w:cs="Times New Roman"/>
         </w:rPr>
       </w:pPr>
+      <w:proofErr w:type="gramStart"/>
       <w:r>
         <w:rPr>
           <w:rFonts w:ascii="Times New Roman" w:hAnsi="Times New Roman" w:cs="Times New Roman"/>
@@ -144,6 +155,7 @@
         </w:rPr>
         <w:t>s</w:t>
       </w:r>
+      <w:proofErr w:type="gramEnd"/>
       <w:r>
         <w:rPr>
           <w:rFonts w:ascii="Times New Roman" w:hAnsi="Times New Roman" w:cs="Times New Roman"/>
@@ -194,6 +206,7 @@
           <w:rFonts w:ascii="Times New Roman" w:hAnsi="Times New Roman" w:cs="Times New Roman"/>
         </w:rPr>
       </w:pPr>
+      <w:proofErr w:type="gramStart"/>
       <w:r>
         <w:rPr>
           <w:rFonts w:ascii="Times New Roman" w:hAnsi="Times New Roman" w:cs="Times New Roman"/>
@@ -217,7 +230,14 @@
         <w:rPr>
           <w:rFonts w:ascii="Times New Roman" w:hAnsi="Times New Roman" w:cs="Times New Roman"/>
         </w:rPr>
-        <w:t>other_parties</w:t>
+        <w:t>other</w:t>
+      </w:r>
+      <w:proofErr w:type="gramEnd"/>
+      <w:r>
+        <w:rPr>
+          <w:rFonts w:ascii="Times New Roman" w:hAnsi="Times New Roman" w:cs="Times New Roman"/>
+        </w:rPr>
+        <w:t>_parties</w:t>
       </w:r>
       <w:proofErr w:type="spellEnd"/>
       <w:r>
@@ -245,6 +265,7 @@
           <w:rFonts w:ascii="Times New Roman" w:hAnsi="Times New Roman" w:cs="Times New Roman"/>
         </w:rPr>
       </w:pPr>
+      <w:proofErr w:type="gramStart"/>
       <w:r>
         <w:rPr>
           <w:rFonts w:ascii="Times New Roman" w:hAnsi="Times New Roman" w:cs="Times New Roman"/>
@@ -268,7 +289,14 @@
         <w:rPr>
           <w:rFonts w:ascii="Times New Roman" w:hAnsi="Times New Roman" w:cs="Times New Roman"/>
         </w:rPr>
-        <w:t>other_parties</w:t>
+        <w:t>other</w:t>
+      </w:r>
+      <w:proofErr w:type="gramEnd"/>
+      <w:r>
+        <w:rPr>
+          <w:rFonts w:ascii="Times New Roman" w:hAnsi="Times New Roman" w:cs="Times New Roman"/>
+        </w:rPr>
+        <w:t>_parties</w:t>
       </w:r>
       <w:proofErr w:type="spellEnd"/>
       <w:r>
@@ -351,6 +379,7 @@
         </w:rPr>
         <w:t xml:space="preserve">Dear </w:t>
       </w:r>
+      <w:proofErr w:type="gramStart"/>
       <w:r>
         <w:rPr>
           <w:rFonts w:ascii="Times New Roman" w:hAnsi="Times New Roman" w:cs="Times New Roman"/>
@@ -374,7 +403,14 @@
         <w:rPr>
           <w:rFonts w:ascii="Times New Roman" w:hAnsi="Times New Roman" w:cs="Times New Roman"/>
         </w:rPr>
-        <w:t>other_par</w:t>
+        <w:t>other</w:t>
+      </w:r>
+      <w:proofErr w:type="gramEnd"/>
+      <w:r>
+        <w:rPr>
+          <w:rFonts w:ascii="Times New Roman" w:hAnsi="Times New Roman" w:cs="Times New Roman"/>
+        </w:rPr>
+        <w:t>_par</w:t>
       </w:r>
       <w:r>
         <w:rPr>
@@ -475,7 +511,14 @@
         <w:rPr>
           <w:rFonts w:ascii="Times New Roman" w:hAnsi="Times New Roman" w:cs="Times New Roman"/>
         </w:rPr>
-        <w:t>[0].</w:t>
+        <w:t>[0</w:t>
+      </w:r>
+      <w:proofErr w:type="gramStart"/>
+      <w:r>
+        <w:rPr>
+          <w:rFonts w:ascii="Times New Roman" w:hAnsi="Times New Roman" w:cs="Times New Roman"/>
+        </w:rPr>
+        <w:t>].</w:t>
       </w:r>
       <w:proofErr w:type="spellStart"/>
       <w:r>
@@ -484,6 +527,7 @@
         </w:rPr>
         <w:t>address</w:t>
       </w:r>
+      <w:proofErr w:type="gramEnd"/>
       <w:r>
         <w:rPr>
           <w:rFonts w:ascii="Times New Roman" w:hAnsi="Times New Roman" w:cs="Times New Roman"/>
@@ -589,6 +633,7 @@
         </w:rPr>
         <w:t xml:space="preserve">. Since </w:t>
       </w:r>
+      <w:proofErr w:type="gramStart"/>
       <w:r>
         <w:rPr>
           <w:rFonts w:ascii="Times New Roman" w:hAnsi="Times New Roman" w:cs="Times New Roman"/>
@@ -611,7 +656,14 @@
         <w:rPr>
           <w:rFonts w:ascii="Times New Roman" w:hAnsi="Times New Roman" w:cs="Times New Roman"/>
         </w:rPr>
-        <w:t>incident_date</w:t>
+        <w:t>incident</w:t>
+      </w:r>
+      <w:proofErr w:type="gramEnd"/>
+      <w:r>
+        <w:rPr>
+          <w:rFonts w:ascii="Times New Roman" w:hAnsi="Times New Roman" w:cs="Times New Roman"/>
+        </w:rPr>
+        <w:t>_date</w:t>
       </w:r>
       <w:r>
         <w:rPr>
@@ -768,6 +820,7 @@
           <w:rFonts w:ascii="Times New Roman" w:hAnsi="Times New Roman" w:cs="Times New Roman"/>
         </w:rPr>
       </w:pPr>
+      <w:proofErr w:type="gramStart"/>
       <w:r>
         <w:rPr>
           <w:rFonts w:ascii="Times New Roman" w:hAnsi="Times New Roman" w:cs="Times New Roman"/>
@@ -792,6 +845,7 @@
         </w:rPr>
         <w:t>issue</w:t>
       </w:r>
+      <w:proofErr w:type="gramEnd"/>
       <w:r>
         <w:rPr>
           <w:rFonts w:ascii="Times New Roman" w:hAnsi="Times New Roman" w:cs="Times New Roman"/>
@@ -850,6 +904,7 @@
         </w:rPr>
         <w:t xml:space="preserve">I have experienced substantial interference with the use and enjoyment of my home because of the serious conditions that you have failed to repair. For example, </w:t>
       </w:r>
+      <w:proofErr w:type="gramStart"/>
       <w:r>
         <w:rPr>
           <w:rFonts w:ascii="Times New Roman" w:hAnsi="Times New Roman" w:cs="Times New Roman"/>
@@ -881,6 +936,7 @@
         </w:rPr>
         <w:t>s</w:t>
       </w:r>
+      <w:proofErr w:type="gramEnd"/>
       <w:r>
         <w:rPr>
           <w:rFonts w:ascii="Times New Roman" w:hAnsi="Times New Roman" w:cs="Times New Roman"/>
@@ -938,6 +994,7 @@
         </w:rPr>
         <w:t xml:space="preserve">A reasonable offer would include, at a minimum </w:t>
       </w:r>
+      <w:proofErr w:type="gramStart"/>
       <w:r>
         <w:rPr>
           <w:rFonts w:ascii="Times New Roman" w:hAnsi="Times New Roman" w:cs="Times New Roman"/>
@@ -960,7 +1017,14 @@
         <w:rPr>
           <w:rFonts w:ascii="Times New Roman" w:hAnsi="Times New Roman" w:cs="Times New Roman"/>
         </w:rPr>
-        <w:t>monetary_deman</w:t>
+        <w:t>monetary</w:t>
+      </w:r>
+      <w:proofErr w:type="gramEnd"/>
+      <w:r>
+        <w:rPr>
+          <w:rFonts w:ascii="Times New Roman" w:hAnsi="Times New Roman" w:cs="Times New Roman"/>
+        </w:rPr>
+        <w:t>_deman</w:t>
       </w:r>
       <w:r>
         <w:rPr>
@@ -1077,8 +1141,10 @@
     </w:p>
     <w:p>
       <w:pPr>
-        <w:rPr>
-          <w:rFonts w:ascii="Times New Roman" w:hAnsi="Times New Roman" w:cs="Times New Roman"/>
+        <w:snapToGrid w:val="0"/>
+        <w:rPr>
+          <w:rFonts w:ascii="Garamond" w:hAnsi="Garamond" w:cs="Garamond"/>
+          <w:color w:val="000000"/>
         </w:rPr>
       </w:pPr>
       <w:r>
@@ -1137,70 +1203,63 @@
       </w:r>
       <w:r>
         <w:rPr>
-          <w:rFonts w:ascii="Times New Roman" w:hAnsi="Times New Roman" w:cs="Times New Roman"/>
-        </w:rPr>
-        <w:t>{</w:t>
-      </w:r>
-      <w:r>
-        <w:rPr>
-          <w:rFonts w:ascii="Times New Roman" w:hAnsi="Times New Roman" w:cs="Times New Roman"/>
-        </w:rPr>
-        <w:t>{</w:t>
-      </w:r>
-      <w:r>
-        <w:rPr>
-          <w:rFonts w:ascii="Times New Roman" w:hAnsi="Times New Roman" w:cs="Times New Roman"/>
-        </w:rPr>
-        <w:t xml:space="preserve"> </w:t>
-      </w:r>
-      <w:r>
-        <w:rPr>
-          <w:rFonts w:ascii="Times New Roman" w:hAnsi="Times New Roman" w:cs="Times New Roman"/>
-        </w:rPr>
-        <w:t>user</w:t>
-      </w:r>
-      <w:r>
-        <w:rPr>
-          <w:rFonts w:ascii="Times New Roman" w:hAnsi="Times New Roman" w:cs="Times New Roman"/>
-        </w:rPr>
-        <w:t>s</w:t>
-      </w:r>
-      <w:r>
-        <w:rPr>
-          <w:rFonts w:ascii="Times New Roman" w:hAnsi="Times New Roman" w:cs="Times New Roman"/>
-        </w:rPr>
-        <w:t>[0]</w:t>
-      </w:r>
-      <w:r>
-        <w:rPr>
-          <w:rFonts w:ascii="Times New Roman" w:hAnsi="Times New Roman" w:cs="Times New Roman"/>
-        </w:rPr>
-        <w:t>.</w:t>
-      </w:r>
-      <w:r>
-        <w:rPr>
-          <w:rFonts w:ascii="Times New Roman" w:hAnsi="Times New Roman" w:cs="Times New Roman"/>
-        </w:rPr>
-        <w:t>signature</w:t>
-      </w:r>
-      <w:r>
-        <w:rPr>
-          <w:rFonts w:ascii="Times New Roman" w:hAnsi="Times New Roman" w:cs="Times New Roman"/>
-        </w:rPr>
-        <w:t xml:space="preserve"> </w:t>
-      </w:r>
-      <w:r>
-        <w:rPr>
-          <w:rFonts w:ascii="Times New Roman" w:hAnsi="Times New Roman" w:cs="Times New Roman"/>
-        </w:rPr>
-        <w:t>}</w:t>
-      </w:r>
-      <w:r>
-        <w:rPr>
-          <w:rFonts w:ascii="Times New Roman" w:hAnsi="Times New Roman" w:cs="Times New Roman"/>
-        </w:rPr>
-        <w:t>}</w:t>
-      </w:r>
+          <w:rFonts w:ascii="Garamond" w:hAnsi="Garamond" w:cs="Garamond"/>
+          <w:color w:val="000000"/>
+        </w:rPr>
+        <w:t>{%p if i == 'final' %}</w:t>
+      </w:r>
+    </w:p>
+    <w:p>
+      <w:pPr>
+        <w:snapToGrid w:val="0"/>
+        <w:spacing w:before="238"/>
+        <w:ind w:left="5760" w:firstLine="720"/>
+        <w:rPr>
+          <w:rFonts w:ascii="Garamond" w:hAnsi="Garamond" w:cs="Garamond"/>
+          <w:color w:val="000000"/>
+        </w:rPr>
+      </w:pPr>
+      <w:proofErr w:type="gramStart"/>
+      <w:r>
+        <w:rPr>
+          <w:rFonts w:ascii="Garamond" w:hAnsi="Garamond" w:cs="Garamond"/>
+          <w:color w:val="000000"/>
+        </w:rPr>
+        <w:t>{{ users</w:t>
+      </w:r>
+      <w:proofErr w:type="gramEnd"/>
+      <w:r>
+        <w:rPr>
+          <w:rFonts w:ascii="Garamond" w:hAnsi="Garamond" w:cs="Garamond"/>
+          <w:color w:val="000000"/>
+        </w:rPr>
+        <w:t>[0].signature }}</w:t>
+      </w:r>
+    </w:p>
+    <w:p>
+      <w:pPr>
+        <w:snapToGrid w:val="0"/>
+        <w:spacing w:before="238"/>
+        <w:ind w:left="5760" w:firstLine="720"/>
+        <w:rPr>
+          <w:rFonts w:ascii="Garamond" w:hAnsi="Garamond" w:cs="Garamond"/>
+          <w:color w:val="000000"/>
+        </w:rPr>
+      </w:pPr>
+      <w:r>
+        <w:rPr>
+          <w:rFonts w:ascii="Garamond" w:hAnsi="Garamond" w:cs="Garamond"/>
+          <w:color w:val="000000"/>
+        </w:rPr>
+        <w:t>{%p endif %}</w:t>
+      </w:r>
+    </w:p>
+    <w:p>
+      <w:pPr>
+        <w:rPr>
+          <w:rFonts w:ascii="Times New Roman" w:hAnsi="Times New Roman" w:cs="Times New Roman"/>
+        </w:rPr>
+      </w:pPr>
     </w:p>
     <w:sectPr>
       <w:pgSz w:w="12240" w:h="15840"/>

</xml_diff>